<commit_message>
Updated cv and skills
</commit_message>
<xml_diff>
--- a/resources/Web-Developer-Louise-Pike-CV-Aug-2022.docx
+++ b/resources/Web-Developer-Louise-Pike-CV-Aug-2022.docx
@@ -125,7 +125,31 @@
         <w:t xml:space="preserve">Aspiring web developer from the UK, living in Tokyo. I started studying in April 2021.</w:t>
         <w:br/>
         <w:t xml:space="preserve">Former English teacher and manager of a large nursery with a master’s degree and experience working with both children and adults.</w:t>
-        <w:br/>
+      </w:r>
+    </w:p>
+    <w:p>
+      <w:pPr>
+        <w:spacing w:before="0" w:after="160" w:line="259"/>
+        <w:ind w:right="0" w:left="0" w:firstLine="0"/>
+        <w:jc w:val="left"/>
+        <w:rPr>
+          <w:rFonts w:ascii="Calibri" w:hAnsi="Calibri" w:cs="Calibri" w:eastAsia="Calibri"/>
+          <w:color w:val="auto"/>
+          <w:spacing w:val="0"/>
+          <w:position w:val="0"/>
+          <w:sz w:val="22"/>
+          <w:shd w:fill="auto" w:val="clear"/>
+        </w:rPr>
+      </w:pPr>
+      <w:r>
+        <w:rPr>
+          <w:rFonts w:ascii="Calibri" w:hAnsi="Calibri" w:cs="Calibri" w:eastAsia="Calibri"/>
+          <w:color w:val="auto"/>
+          <w:spacing w:val="0"/>
+          <w:position w:val="0"/>
+          <w:sz w:val="22"/>
+          <w:shd w:fill="auto" w:val="clear"/>
+        </w:rPr>
         <w:t xml:space="preserve">Portfolio: </w:t>
       </w:r>
       <w:hyperlink xmlns:r="http://schemas.openxmlformats.org/officeDocument/2006/relationships" r:id="docRId0">
@@ -145,6 +169,56 @@
     </w:p>
     <w:p>
       <w:pPr>
+        <w:spacing w:before="0" w:after="160" w:line="259"/>
+        <w:ind w:right="0" w:left="0" w:firstLine="0"/>
+        <w:jc w:val="left"/>
+        <w:rPr>
+          <w:rFonts w:ascii="Calibri" w:hAnsi="Calibri" w:cs="Calibri" w:eastAsia="Calibri"/>
+          <w:color w:val="auto"/>
+          <w:spacing w:val="0"/>
+          <w:position w:val="0"/>
+          <w:sz w:val="22"/>
+          <w:shd w:fill="auto" w:val="clear"/>
+        </w:rPr>
+      </w:pPr>
+      <w:r>
+        <w:rPr>
+          <w:rFonts w:ascii="Calibri" w:hAnsi="Calibri" w:cs="Calibri" w:eastAsia="Calibri"/>
+          <w:color w:val="auto"/>
+          <w:spacing w:val="0"/>
+          <w:position w:val="0"/>
+          <w:sz w:val="22"/>
+          <w:u w:val="single"/>
+          <w:shd w:fill="auto" w:val="clear"/>
+        </w:rPr>
+        <w:t xml:space="preserve">Areas</w:t>
+      </w:r>
+      <w:r>
+        <w:rPr>
+          <w:rFonts w:ascii="Calibri" w:hAnsi="Calibri" w:cs="Calibri" w:eastAsia="Calibri"/>
+          <w:color w:val="auto"/>
+          <w:spacing w:val="0"/>
+          <w:position w:val="0"/>
+          <w:sz w:val="22"/>
+          <w:u w:val="single"/>
+          <w:shd w:fill="auto" w:val="clear"/>
+        </w:rPr>
+        <w:t xml:space="preserve"> covered:</w:t>
+      </w:r>
+      <w:r>
+        <w:rPr>
+          <w:rFonts w:ascii="Calibri" w:hAnsi="Calibri" w:cs="Calibri" w:eastAsia="Calibri"/>
+          <w:color w:val="auto"/>
+          <w:spacing w:val="0"/>
+          <w:position w:val="0"/>
+          <w:sz w:val="22"/>
+          <w:shd w:fill="auto" w:val="clear"/>
+        </w:rPr>
+        <w:t xml:space="preserve"> JavaScript, CSS, HTML, React, React Router, Redux/Redux toolkit, SASS/SCSS, Bootstrap, Tailwind CSS, DaisyUI, Node.js, Express, MongoDB, Mongoose, JSON Web Token, Bcrypt</w:t>
+      </w:r>
+    </w:p>
+    <w:p>
+      <w:pPr>
         <w:keepNext w:val="true"/>
         <w:keepLines w:val="true"/>
         <w:spacing w:before="240" w:after="0" w:line="240"/>

</xml_diff>